<commit_message>
Correção exercícios aula 01'
</commit_message>
<xml_diff>
--- a/Aula 01 - Introdução a Banco de dados/Exercícios de Modelagem de Banco de Dados - Correção.docx
+++ b/Aula 01 - Introdução a Banco de dados/Exercícios de Modelagem de Banco de Dados - Correção.docx
@@ -1986,38 +1986,900 @@
         <w:t>8</w:t>
       </w:r>
       <w:r>
-        <w:t xml:space="preserve">) Deseja-se criar um Banco de Dados para uma agência de turismo, contendo informações sobre recursos oferecidos pelas cidades que fazem parte da programação de turismo da agência. </w:t>
-      </w:r>
-    </w:p>
-    <w:p>
-      <w:pPr>
-        <w:jc w:val="both"/>
-      </w:pPr>
-      <w:r>
-        <w:t xml:space="preserve">As informações a serem mantidas sobre cada cidade referem-se a hotéis, restaurantes e pontos turísticos. Sobre os hotéis que a cidade possui deseja-se guardar o código, o nome, o endereço, a categoria (sem estrela, 1 estrela, 2 estrelas, ...), os tipos de quartos que os formam (por exemplo, luxo, superluxo, ...), o número de quartos e o valor da diária de acordo com o tipo de quarto. Sobre cada cidade deve-se armazenar o seu nome, seu estado e a população. Além disso, quando uma nova cidade é cadastrada no banco de dados da agência, um código a ela é oferecido. Cada restaurante da cidade possui um código que o identifica, um nome, um endereço e o tipo de sua categoria (luxo, simples, ...). </w:t>
-      </w:r>
-    </w:p>
-    <w:p>
-      <w:pPr>
-        <w:jc w:val="both"/>
-      </w:pPr>
-      <w:r>
-        <w:t xml:space="preserve">Além disso, um restaurante pode pertencer a um hotel e um hotel somente pode ser associado a um restaurante. Diferentes pontos turísticos da cidade estão cadastrados no sistema: igrejas, casas de show e museus. A agência de turismo somente trabalha com estes três tipos de pontos turísticos. Além da descrição e do endereço, igrejas devem possuir como característica a data e o estilo de construção. </w:t>
-      </w:r>
-      <w:r>
-        <w:t xml:space="preserve">Já casas de show devem armazenar o horário de início do show (igual para todos os dias da semana) e o dia de fechamento (apenas um único dia na semana), além da descrição e do seu endereço. Os museus devem armazenar o seu endereço, descrição, data de fundação e número de salas. Um museu pode ter sido fundado por vários fundadores. Para estes, deve-se armazenar o seu nome, a data de nascimento e a data da morte, a nacionalidade e a atividade profissional que desenvolvia. </w:t>
-      </w:r>
-    </w:p>
-    <w:p>
-      <w:pPr>
-        <w:jc w:val="both"/>
-      </w:pPr>
-      <w:r>
-        <w:t xml:space="preserve">Além disso, um mesmo fundador pode ter fundado vários museus. Quando qualquer ponto turístico é cadastrado no sistema, ele também recebe um código que o identifica. O mesmo é válido para fundadores. Casas de show podem possui restaurante. Quando o cliente da agência reserva um passeio para uma casa de show, ele já sabe se esta possui restaurante e qual o preço </w:t>
-      </w:r>
-      <w:r>
+        <w:t xml:space="preserve">) Deseja-se criar um Banco de Dados para uma agência de turismo, contendo informações sobre recursos oferecidos pelas </w:t>
+      </w:r>
+      <w:r>
+        <w:rPr>
+          <w:highlight w:val="yellow"/>
+        </w:rPr>
+        <w:t>cidades</w:t>
+      </w:r>
+      <w:r>
+        <w:t xml:space="preserve"> que fazem parte da programação de turismo da agência. </w:t>
+      </w:r>
+    </w:p>
+    <w:p>
+      <w:pPr>
+        <w:jc w:val="both"/>
+      </w:pPr>
+      <w:r>
+        <w:t xml:space="preserve">As informações a serem mantidas sobre cada cidade referem-se a </w:t>
+      </w:r>
+      <w:r>
+        <w:rPr>
+          <w:highlight w:val="yellow"/>
+        </w:rPr>
+        <w:t>hotéis</w:t>
+      </w:r>
+      <w:r>
+        <w:t xml:space="preserve">, </w:t>
+      </w:r>
+      <w:r>
+        <w:rPr>
+          <w:highlight w:val="yellow"/>
+        </w:rPr>
+        <w:t>restaurantes</w:t>
+      </w:r>
+      <w:r>
+        <w:t xml:space="preserve"> e </w:t>
+      </w:r>
+      <w:r>
+        <w:rPr>
+          <w:highlight w:val="yellow"/>
+        </w:rPr>
+        <w:t>pontos</w:t>
+      </w:r>
+      <w:r>
+        <w:t xml:space="preserve"> </w:t>
+      </w:r>
+      <w:r>
+        <w:rPr>
+          <w:highlight w:val="yellow"/>
+        </w:rPr>
+        <w:t>turísticos</w:t>
+      </w:r>
+      <w:r>
+        <w:t xml:space="preserve">. Sobre os hotéis que a cidade possui deseja-se guardar o </w:t>
+      </w:r>
+      <w:r>
+        <w:rPr>
+          <w:highlight w:val="green"/>
+        </w:rPr>
+        <w:t>código, o nome, o endereço, a categoria</w:t>
+      </w:r>
+      <w:r>
+        <w:t xml:space="preserve"> (sem estrela, 1 estrela, 2 estrelas, ...), os </w:t>
+      </w:r>
+      <w:r>
+        <w:rPr>
+          <w:highlight w:val="green"/>
+        </w:rPr>
+        <w:t>tipos de quartos</w:t>
+      </w:r>
+      <w:r>
+        <w:t xml:space="preserve"> que os formam (por exemplo, luxo, superluxo, ...), o </w:t>
+      </w:r>
+      <w:r>
+        <w:rPr>
+          <w:highlight w:val="green"/>
+        </w:rPr>
+        <w:t>número de quartos</w:t>
+      </w:r>
+      <w:r>
+        <w:t xml:space="preserve"> e o </w:t>
+      </w:r>
+      <w:r>
+        <w:rPr>
+          <w:highlight w:val="green"/>
+        </w:rPr>
+        <w:t>valor da diária</w:t>
+      </w:r>
+      <w:r>
+        <w:t xml:space="preserve"> de acordo com o tipo de quarto. Sobre cada cidade deve-se armazenar o seu </w:t>
+      </w:r>
+      <w:r>
+        <w:rPr>
+          <w:highlight w:val="green"/>
+        </w:rPr>
+        <w:t>nome, seu estado e a população</w:t>
+      </w:r>
+      <w:r>
+        <w:t xml:space="preserve">. Além disso, quando uma nova cidade é cadastrada no banco de dados da agência, um </w:t>
+      </w:r>
+      <w:r>
+        <w:rPr>
+          <w:highlight w:val="green"/>
+        </w:rPr>
+        <w:t>código</w:t>
+      </w:r>
+      <w:r>
+        <w:t xml:space="preserve"> a ela é oferecido. Cada restaurante da cidade possui um </w:t>
+      </w:r>
+      <w:r>
+        <w:rPr>
+          <w:highlight w:val="green"/>
+        </w:rPr>
+        <w:t>código</w:t>
+      </w:r>
+      <w:r>
+        <w:t xml:space="preserve"> que o identifica, um </w:t>
+      </w:r>
+      <w:r>
+        <w:rPr>
+          <w:highlight w:val="green"/>
+        </w:rPr>
+        <w:t>nome</w:t>
+      </w:r>
+      <w:r>
+        <w:t xml:space="preserve">, um </w:t>
+      </w:r>
+      <w:r>
+        <w:rPr>
+          <w:highlight w:val="green"/>
+        </w:rPr>
+        <w:t>endereço</w:t>
+      </w:r>
+      <w:r>
+        <w:t xml:space="preserve"> e o tipo de sua </w:t>
+      </w:r>
+      <w:r>
+        <w:rPr>
+          <w:highlight w:val="green"/>
+        </w:rPr>
+        <w:t>categoria</w:t>
+      </w:r>
+      <w:r>
+        <w:t xml:space="preserve"> (luxo, simples, ...). </w:t>
+      </w:r>
+    </w:p>
+    <w:p>
+      <w:pPr>
+        <w:jc w:val="both"/>
+      </w:pPr>
+      <w:r>
+        <w:t xml:space="preserve">Além disso, um </w:t>
+      </w:r>
+      <w:r>
+        <w:rPr>
+          <w:highlight w:val="darkMagenta"/>
+        </w:rPr>
+        <w:t>restaurante pode pertencer a um hotel e um hotel somente pode ser associado a um restaurante</w:t>
+      </w:r>
+      <w:r>
+        <w:t xml:space="preserve">. Diferentes pontos turísticos da cidade estão cadastrados no sistema: igrejas, </w:t>
+      </w:r>
+      <w:r>
+        <w:rPr>
+          <w:highlight w:val="yellow"/>
+        </w:rPr>
+        <w:t>casas de show</w:t>
+      </w:r>
+      <w:r>
+        <w:t xml:space="preserve"> e </w:t>
+      </w:r>
+      <w:r>
+        <w:rPr>
+          <w:highlight w:val="yellow"/>
+        </w:rPr>
+        <w:t>museus</w:t>
+      </w:r>
+      <w:r>
+        <w:t xml:space="preserve">. A agência de turismo somente trabalha com estes três </w:t>
+      </w:r>
+      <w:r>
+        <w:t>tipos de pontos turísticos</w:t>
+      </w:r>
+      <w:r>
+        <w:t xml:space="preserve">. Além da </w:t>
+      </w:r>
+      <w:r>
+        <w:rPr>
+          <w:highlight w:val="green"/>
+        </w:rPr>
+        <w:t>descrição e do endereço</w:t>
+      </w:r>
+      <w:r>
+        <w:t xml:space="preserve">, </w:t>
+      </w:r>
+      <w:r>
+        <w:rPr>
+          <w:highlight w:val="yellow"/>
+        </w:rPr>
+        <w:t>igrejas</w:t>
+      </w:r>
+      <w:r>
+        <w:t xml:space="preserve"> devem possuir como característica a </w:t>
+      </w:r>
+      <w:r>
+        <w:rPr>
+          <w:highlight w:val="green"/>
+        </w:rPr>
+        <w:t>data e o estilo de construção</w:t>
+      </w:r>
+      <w:r>
+        <w:t xml:space="preserve">. </w:t>
+      </w:r>
+      <w:r>
+        <w:t xml:space="preserve">Já casas de show devem armazenar o </w:t>
+      </w:r>
+      <w:r>
+        <w:rPr>
+          <w:highlight w:val="green"/>
+        </w:rPr>
+        <w:t>horário de início</w:t>
+      </w:r>
+      <w:r>
+        <w:t xml:space="preserve"> do show (igual para todos os dias da semana) e o </w:t>
+      </w:r>
+      <w:r>
+        <w:rPr>
+          <w:highlight w:val="green"/>
+        </w:rPr>
+        <w:t>dia de fechamento</w:t>
+      </w:r>
+      <w:r>
+        <w:t xml:space="preserve"> (apenas um único dia na semana), além da </w:t>
+      </w:r>
+      <w:r>
+        <w:rPr>
+          <w:highlight w:val="green"/>
+        </w:rPr>
+        <w:t>descrição</w:t>
+      </w:r>
+      <w:r>
+        <w:t xml:space="preserve"> e do seu </w:t>
+      </w:r>
+      <w:r>
+        <w:rPr>
+          <w:highlight w:val="green"/>
+        </w:rPr>
+        <w:t>endereço</w:t>
+      </w:r>
+      <w:r>
+        <w:t xml:space="preserve">. Os museus devem armazenar o seu </w:t>
+      </w:r>
+      <w:r>
+        <w:rPr>
+          <w:highlight w:val="green"/>
+        </w:rPr>
+        <w:t>endereço</w:t>
+      </w:r>
+      <w:r>
+        <w:t xml:space="preserve">, </w:t>
+      </w:r>
+      <w:r>
+        <w:rPr>
+          <w:highlight w:val="green"/>
+        </w:rPr>
+        <w:t>descrição</w:t>
+      </w:r>
+      <w:r>
+        <w:t xml:space="preserve">, </w:t>
+      </w:r>
+      <w:r>
+        <w:rPr>
+          <w:highlight w:val="green"/>
+        </w:rPr>
+        <w:t>data de fundação e número de salas</w:t>
+      </w:r>
+      <w:r>
+        <w:t xml:space="preserve">. Um </w:t>
+      </w:r>
+      <w:r>
+        <w:rPr>
+          <w:highlight w:val="darkMagenta"/>
+        </w:rPr>
+        <w:t>museu pode ter sido fundado por vários</w:t>
+      </w:r>
+      <w:r>
+        <w:t xml:space="preserve"> </w:t>
+      </w:r>
+      <w:r>
+        <w:rPr>
+          <w:highlight w:val="yellow"/>
+        </w:rPr>
+        <w:t>fundadores</w:t>
+      </w:r>
+      <w:r>
+        <w:t xml:space="preserve">. Para estes, deve-se armazenar o seu </w:t>
+      </w:r>
+      <w:r>
+        <w:rPr>
+          <w:highlight w:val="green"/>
+        </w:rPr>
+        <w:t>nome, a data de nascimento e a data da morte, a nacionalidade e a atividade profissional</w:t>
+      </w:r>
+      <w:r>
+        <w:t xml:space="preserve"> que desenvolvia. </w:t>
+      </w:r>
+    </w:p>
+    <w:p>
+      <w:pPr>
+        <w:jc w:val="both"/>
+      </w:pPr>
+      <w:r>
+        <w:t xml:space="preserve">Além disso, </w:t>
+      </w:r>
+      <w:r>
+        <w:rPr>
+          <w:highlight w:val="darkMagenta"/>
+        </w:rPr>
+        <w:t>um mesmo fundador pode ter fundado vários museus</w:t>
+      </w:r>
+      <w:r>
+        <w:t xml:space="preserve">. Quando qualquer ponto turístico é cadastrado no sistema, ele também recebe um </w:t>
+      </w:r>
+      <w:r>
+        <w:rPr>
+          <w:highlight w:val="green"/>
+        </w:rPr>
+        <w:t>código que o identifica</w:t>
+      </w:r>
+      <w:r>
+        <w:t xml:space="preserve">. O mesmo é válido para fundadores. </w:t>
+      </w:r>
+      <w:r>
+        <w:rPr>
+          <w:highlight w:val="darkMagenta"/>
+        </w:rPr>
+        <w:t>Casas de show podem possui restaurante</w:t>
+      </w:r>
+      <w:r>
+        <w:t xml:space="preserve">. Quando o cliente da agência reserva um passeio para uma casa de show, ele já sabe se esta possui restaurante e qual o </w:t>
+      </w:r>
+      <w:r>
+        <w:rPr>
+          <w:highlight w:val="green"/>
+        </w:rPr>
+        <w:t>preço</w:t>
+      </w:r>
+      <w:r>
+        <w:t xml:space="preserve"> </w:t>
+      </w:r>
+      <w:r>
+        <w:rPr>
+          <w:highlight w:val="green"/>
+        </w:rPr>
         <w:lastRenderedPageBreak/>
-        <w:t>médio da refeição, além da especialidade (comida chinesa, japonesa, ...). Dentro de uma casa de show, apenas um único restaurante pode existir.</w:t>
+        <w:t>médio da refeição</w:t>
+      </w:r>
+      <w:r>
+        <w:t xml:space="preserve">, além da </w:t>
+      </w:r>
+      <w:r>
+        <w:rPr>
+          <w:highlight w:val="green"/>
+        </w:rPr>
+        <w:t>especialidade (comida chinesa, japonesa, ...).</w:t>
+      </w:r>
+      <w:r>
+        <w:t xml:space="preserve"> </w:t>
+      </w:r>
+      <w:r>
+        <w:rPr>
+          <w:highlight w:val="darkMagenta"/>
+        </w:rPr>
+        <w:t>Dentro de uma casa de show, apenas um único restaurante pode existir.</w:t>
+      </w:r>
+    </w:p>
+    <w:p>
+      <w:r>
+        <w:t>Entidades</w:t>
+      </w:r>
+    </w:p>
+    <w:p>
+      <w:pPr>
+        <w:pStyle w:val="PargrafodaLista"/>
+        <w:numPr>
+          <w:ilvl w:val="0"/>
+          <w:numId w:val="10"/>
+        </w:numPr>
+      </w:pPr>
+      <w:r>
+        <w:t>Cidades</w:t>
+      </w:r>
+    </w:p>
+    <w:p>
+      <w:pPr>
+        <w:pStyle w:val="PargrafodaLista"/>
+        <w:numPr>
+          <w:ilvl w:val="0"/>
+          <w:numId w:val="10"/>
+        </w:numPr>
+      </w:pPr>
+      <w:r>
+        <w:t>Hotéis</w:t>
+      </w:r>
+    </w:p>
+    <w:p>
+      <w:pPr>
+        <w:pStyle w:val="PargrafodaLista"/>
+        <w:numPr>
+          <w:ilvl w:val="0"/>
+          <w:numId w:val="10"/>
+        </w:numPr>
+      </w:pPr>
+      <w:r>
+        <w:t>Restaurantes</w:t>
+      </w:r>
+    </w:p>
+    <w:p>
+      <w:pPr>
+        <w:pStyle w:val="PargrafodaLista"/>
+        <w:numPr>
+          <w:ilvl w:val="0"/>
+          <w:numId w:val="10"/>
+        </w:numPr>
+      </w:pPr>
+      <w:r>
+        <w:t>Museus</w:t>
+      </w:r>
+    </w:p>
+    <w:p>
+      <w:pPr>
+        <w:pStyle w:val="PargrafodaLista"/>
+        <w:numPr>
+          <w:ilvl w:val="0"/>
+          <w:numId w:val="10"/>
+        </w:numPr>
+      </w:pPr>
+      <w:r>
+        <w:t>Pontos turísticos</w:t>
+      </w:r>
+    </w:p>
+    <w:p>
+      <w:pPr>
+        <w:pStyle w:val="PargrafodaLista"/>
+        <w:numPr>
+          <w:ilvl w:val="0"/>
+          <w:numId w:val="10"/>
+        </w:numPr>
+      </w:pPr>
+      <w:r>
+        <w:t>Igrejas</w:t>
+      </w:r>
+    </w:p>
+    <w:p>
+      <w:pPr>
+        <w:pStyle w:val="PargrafodaLista"/>
+        <w:numPr>
+          <w:ilvl w:val="0"/>
+          <w:numId w:val="10"/>
+        </w:numPr>
+      </w:pPr>
+      <w:r>
+        <w:t>Casas de show</w:t>
+      </w:r>
+    </w:p>
+    <w:p>
+      <w:pPr>
+        <w:pStyle w:val="PargrafodaLista"/>
+        <w:numPr>
+          <w:ilvl w:val="0"/>
+          <w:numId w:val="10"/>
+        </w:numPr>
+      </w:pPr>
+      <w:r>
+        <w:t>Fundadores</w:t>
+      </w:r>
+    </w:p>
+    <w:p>
+      <w:r>
+        <w:t>Relacionamentos</w:t>
+      </w:r>
+    </w:p>
+    <w:p>
+      <w:pPr>
+        <w:pStyle w:val="PargrafodaLista"/>
+        <w:numPr>
+          <w:ilvl w:val="0"/>
+          <w:numId w:val="11"/>
+        </w:numPr>
+      </w:pPr>
+      <w:r>
+        <w:t>Cidade x Hotel</w:t>
+      </w:r>
+    </w:p>
+    <w:p>
+      <w:pPr>
+        <w:pStyle w:val="PargrafodaLista"/>
+        <w:numPr>
+          <w:ilvl w:val="1"/>
+          <w:numId w:val="11"/>
+        </w:numPr>
+      </w:pPr>
+      <w:r>
+        <w:t xml:space="preserve">Uma cidade possui </w:t>
+      </w:r>
+      <w:r>
+        <w:t>vários hotéis</w:t>
+      </w:r>
+    </w:p>
+    <w:p>
+      <w:pPr>
+        <w:pStyle w:val="PargrafodaLista"/>
+        <w:numPr>
+          <w:ilvl w:val="1"/>
+          <w:numId w:val="11"/>
+        </w:numPr>
+      </w:pPr>
+      <w:r>
+        <w:t>Um hotel fica localizado em uma cidade</w:t>
+      </w:r>
+    </w:p>
+    <w:p>
+      <w:pPr>
+        <w:pStyle w:val="PargrafodaLista"/>
+        <w:numPr>
+          <w:ilvl w:val="0"/>
+          <w:numId w:val="11"/>
+        </w:numPr>
+      </w:pPr>
+      <w:r>
+        <w:t>Cidade x Ponto Turístico (Igreja, museu e casa de show)</w:t>
+      </w:r>
+    </w:p>
+    <w:p>
+      <w:pPr>
+        <w:pStyle w:val="PargrafodaLista"/>
+        <w:numPr>
+          <w:ilvl w:val="1"/>
+          <w:numId w:val="11"/>
+        </w:numPr>
+      </w:pPr>
+      <w:r>
+        <w:t>Uma cidade possui vários pontos turísticos</w:t>
+      </w:r>
+    </w:p>
+    <w:p>
+      <w:pPr>
+        <w:pStyle w:val="PargrafodaLista"/>
+        <w:numPr>
+          <w:ilvl w:val="1"/>
+          <w:numId w:val="11"/>
+        </w:numPr>
+      </w:pPr>
+      <w:r>
+        <w:t>Um ponto turístico fica localizado em uma cidade</w:t>
+      </w:r>
+    </w:p>
+    <w:p>
+      <w:pPr>
+        <w:pStyle w:val="PargrafodaLista"/>
+        <w:numPr>
+          <w:ilvl w:val="0"/>
+          <w:numId w:val="11"/>
+        </w:numPr>
+      </w:pPr>
+      <w:r>
+        <w:t xml:space="preserve">Museu </w:t>
+      </w:r>
+      <w:proofErr w:type="gramStart"/>
+      <w:r>
+        <w:t>x Fundadores</w:t>
+      </w:r>
+      <w:proofErr w:type="gramEnd"/>
+    </w:p>
+    <w:p>
+      <w:pPr>
+        <w:pStyle w:val="PargrafodaLista"/>
+        <w:numPr>
+          <w:ilvl w:val="1"/>
+          <w:numId w:val="11"/>
+        </w:numPr>
+      </w:pPr>
+      <w:r>
+        <w:t>Um museu é fundado por vários fundadores</w:t>
+      </w:r>
+    </w:p>
+    <w:p>
+      <w:pPr>
+        <w:pStyle w:val="PargrafodaLista"/>
+        <w:numPr>
+          <w:ilvl w:val="1"/>
+          <w:numId w:val="11"/>
+        </w:numPr>
+      </w:pPr>
+      <w:r>
+        <w:t>Um fundador pode ter fundado vários museus</w:t>
+      </w:r>
+    </w:p>
+    <w:p>
+      <w:pPr>
+        <w:pStyle w:val="PargrafodaLista"/>
+        <w:numPr>
+          <w:ilvl w:val="0"/>
+          <w:numId w:val="11"/>
+        </w:numPr>
+      </w:pPr>
+      <w:r>
+        <w:t>Restaurante x Hotel</w:t>
+      </w:r>
+    </w:p>
+    <w:p>
+      <w:pPr>
+        <w:pStyle w:val="PargrafodaLista"/>
+        <w:numPr>
+          <w:ilvl w:val="1"/>
+          <w:numId w:val="11"/>
+        </w:numPr>
+      </w:pPr>
+      <w:r>
+        <w:t>Um restaurante pode pertencer a um hotel</w:t>
+      </w:r>
+    </w:p>
+    <w:p>
+      <w:pPr>
+        <w:pStyle w:val="PargrafodaLista"/>
+        <w:numPr>
+          <w:ilvl w:val="1"/>
+          <w:numId w:val="11"/>
+        </w:numPr>
+      </w:pPr>
+      <w:r>
+        <w:t>Um hotel pode ter somente um restaurante</w:t>
+      </w:r>
+    </w:p>
+    <w:p>
+      <w:pPr>
+        <w:pStyle w:val="PargrafodaLista"/>
+        <w:numPr>
+          <w:ilvl w:val="0"/>
+          <w:numId w:val="11"/>
+        </w:numPr>
+      </w:pPr>
+      <w:r>
+        <w:t>Restaurante x Casa de show</w:t>
+      </w:r>
+    </w:p>
+    <w:p>
+      <w:pPr>
+        <w:pStyle w:val="PargrafodaLista"/>
+        <w:numPr>
+          <w:ilvl w:val="1"/>
+          <w:numId w:val="11"/>
+        </w:numPr>
+      </w:pPr>
+      <w:r>
+        <w:t>Um restaurante pode pertencer a uma casa de show</w:t>
+      </w:r>
+    </w:p>
+    <w:p>
+      <w:pPr>
+        <w:pStyle w:val="PargrafodaLista"/>
+        <w:numPr>
+          <w:ilvl w:val="1"/>
+          <w:numId w:val="11"/>
+        </w:numPr>
+      </w:pPr>
+      <w:r>
+        <w:t>Uma casa de show pode ter somente um restaurante</w:t>
+      </w:r>
+    </w:p>
+    <w:p>
+      <w:r>
+        <w:t>Atributos</w:t>
+      </w:r>
+    </w:p>
+    <w:p>
+      <w:r>
+        <w:t>Cidades</w:t>
+      </w:r>
+      <w:r>
+        <w:t xml:space="preserve">: Id, </w:t>
+      </w:r>
+      <w:r>
+        <w:t xml:space="preserve">nome, estado, </w:t>
+      </w:r>
+      <w:proofErr w:type="spellStart"/>
+      <w:r>
+        <w:t>populacao</w:t>
+      </w:r>
+      <w:proofErr w:type="spellEnd"/>
+      <w:r>
+        <w:t>.</w:t>
+      </w:r>
+      <w:r>
+        <w:br/>
+      </w:r>
+      <w:r>
+        <w:t>Hotéis</w:t>
+      </w:r>
+      <w:r>
+        <w:t xml:space="preserve">: Id, nome, </w:t>
+      </w:r>
+      <w:proofErr w:type="spellStart"/>
+      <w:r>
+        <w:t>endereco</w:t>
+      </w:r>
+      <w:proofErr w:type="spellEnd"/>
+      <w:r>
+        <w:t xml:space="preserve">, categoria, </w:t>
+      </w:r>
+      <w:proofErr w:type="spellStart"/>
+      <w:r>
+        <w:t>tipo_quarto</w:t>
+      </w:r>
+      <w:proofErr w:type="spellEnd"/>
+      <w:r>
+        <w:t xml:space="preserve">, </w:t>
+      </w:r>
+      <w:proofErr w:type="spellStart"/>
+      <w:r>
+        <w:t>numero_quartos</w:t>
+      </w:r>
+      <w:proofErr w:type="spellEnd"/>
+      <w:r>
+        <w:t xml:space="preserve">, </w:t>
+      </w:r>
+      <w:proofErr w:type="spellStart"/>
+      <w:r>
+        <w:t>valor_diaria</w:t>
+      </w:r>
+      <w:proofErr w:type="spellEnd"/>
+      <w:r>
+        <w:br/>
+      </w:r>
+      <w:r>
+        <w:t>Restaurantes</w:t>
+      </w:r>
+      <w:r>
+        <w:t xml:space="preserve">: Id, nome, especialidade, </w:t>
+      </w:r>
+      <w:proofErr w:type="spellStart"/>
+      <w:r>
+        <w:t>preco_medio_refeicao</w:t>
+      </w:r>
+      <w:proofErr w:type="spellEnd"/>
+      <w:r>
+        <w:t xml:space="preserve">, </w:t>
+      </w:r>
+      <w:proofErr w:type="spellStart"/>
+      <w:r>
+        <w:t>endereco</w:t>
+      </w:r>
+      <w:proofErr w:type="spellEnd"/>
+      <w:r>
+        <w:t>, categoria</w:t>
+      </w:r>
+      <w:r>
+        <w:br/>
+      </w:r>
+      <w:r>
+        <w:t>Museus</w:t>
+      </w:r>
+      <w:r>
+        <w:t xml:space="preserve">: Id, nome, </w:t>
+      </w:r>
+      <w:proofErr w:type="spellStart"/>
+      <w:r>
+        <w:t>descricao</w:t>
+      </w:r>
+      <w:proofErr w:type="spellEnd"/>
+      <w:r>
+        <w:t xml:space="preserve">, </w:t>
+      </w:r>
+      <w:proofErr w:type="spellStart"/>
+      <w:r>
+        <w:t>endereco</w:t>
+      </w:r>
+      <w:proofErr w:type="spellEnd"/>
+      <w:r>
+        <w:t xml:space="preserve">, </w:t>
+      </w:r>
+      <w:proofErr w:type="spellStart"/>
+      <w:r>
+        <w:t>data_fundacao</w:t>
+      </w:r>
+      <w:proofErr w:type="spellEnd"/>
+      <w:r>
+        <w:t xml:space="preserve">, </w:t>
+      </w:r>
+      <w:proofErr w:type="spellStart"/>
+      <w:r>
+        <w:t>numero_salas</w:t>
+      </w:r>
+      <w:proofErr w:type="spellEnd"/>
+      <w:r>
+        <w:br/>
+      </w:r>
+      <w:r>
+        <w:t>Igrejas</w:t>
+      </w:r>
+      <w:r>
+        <w:t xml:space="preserve">: Id, nome, </w:t>
+      </w:r>
+      <w:proofErr w:type="spellStart"/>
+      <w:r>
+        <w:t>data_construcao</w:t>
+      </w:r>
+      <w:proofErr w:type="spellEnd"/>
+      <w:r>
+        <w:t xml:space="preserve">, estilo, </w:t>
+      </w:r>
+      <w:proofErr w:type="spellStart"/>
+      <w:r>
+        <w:t>descricao</w:t>
+      </w:r>
+      <w:proofErr w:type="spellEnd"/>
+      <w:r>
+        <w:t xml:space="preserve">, </w:t>
+      </w:r>
+      <w:proofErr w:type="spellStart"/>
+      <w:r>
+        <w:t>endereco</w:t>
+      </w:r>
+      <w:proofErr w:type="spellEnd"/>
+      <w:r>
+        <w:br/>
+      </w:r>
+      <w:r>
+        <w:t>Casas de show</w:t>
+      </w:r>
+      <w:r>
+        <w:t xml:space="preserve">: Id, nome, </w:t>
+      </w:r>
+      <w:proofErr w:type="spellStart"/>
+      <w:r>
+        <w:t>horario_inicio</w:t>
+      </w:r>
+      <w:proofErr w:type="spellEnd"/>
+      <w:r>
+        <w:t xml:space="preserve">, </w:t>
+      </w:r>
+      <w:proofErr w:type="spellStart"/>
+      <w:r>
+        <w:t>dia_fechamento</w:t>
+      </w:r>
+      <w:proofErr w:type="spellEnd"/>
+      <w:r>
+        <w:t xml:space="preserve">, </w:t>
+      </w:r>
+      <w:proofErr w:type="spellStart"/>
+      <w:r>
+        <w:t>descricao</w:t>
+      </w:r>
+      <w:proofErr w:type="spellEnd"/>
+      <w:r>
+        <w:t xml:space="preserve">, </w:t>
+      </w:r>
+      <w:proofErr w:type="spellStart"/>
+      <w:r>
+        <w:t>endereco</w:t>
+      </w:r>
+      <w:proofErr w:type="spellEnd"/>
+      <w:r>
+        <w:br/>
+      </w:r>
+      <w:r>
+        <w:t>Fundadores</w:t>
+      </w:r>
+      <w:r>
+        <w:t xml:space="preserve">: Id, nome, </w:t>
+      </w:r>
+      <w:proofErr w:type="spellStart"/>
+      <w:r>
+        <w:t>data_nascimento</w:t>
+      </w:r>
+      <w:proofErr w:type="spellEnd"/>
+      <w:r>
+        <w:t xml:space="preserve">, </w:t>
+      </w:r>
+      <w:proofErr w:type="spellStart"/>
+      <w:r>
+        <w:t>data_morte</w:t>
+      </w:r>
+      <w:proofErr w:type="spellEnd"/>
+      <w:r>
+        <w:t xml:space="preserve">, </w:t>
+      </w:r>
+      <w:proofErr w:type="spellStart"/>
+      <w:r>
+        <w:t>atividade_profissional</w:t>
+      </w:r>
+      <w:proofErr w:type="spellEnd"/>
+      <w:r>
+        <w:t>, nacionalidade</w:t>
       </w:r>
     </w:p>
     <w:p/>
@@ -2599,6 +3461,119 @@
     </w:lvl>
   </w:abstractNum>
   <w:abstractNum w:abstractNumId="5" w15:restartNumberingAfterBreak="0">
+    <w:nsid w:val="336562B3"/>
+    <w:multiLevelType w:val="hybridMultilevel"/>
+    <w:tmpl w:val="8B7A280C"/>
+    <w:lvl w:ilvl="0" w:tplc="04160001">
+      <w:start w:val="1"/>
+      <w:numFmt w:val="bullet"/>
+      <w:lvlText w:val=""/>
+      <w:lvlJc w:val="left"/>
+      <w:pPr>
+        <w:ind w:left="720" w:hanging="360"/>
+      </w:pPr>
+      <w:rPr>
+        <w:rFonts w:ascii="Symbol" w:hAnsi="Symbol" w:hint="default"/>
+      </w:rPr>
+    </w:lvl>
+    <w:lvl w:ilvl="1" w:tplc="04160003" w:tentative="1">
+      <w:start w:val="1"/>
+      <w:numFmt w:val="bullet"/>
+      <w:lvlText w:val="o"/>
+      <w:lvlJc w:val="left"/>
+      <w:pPr>
+        <w:ind w:left="1440" w:hanging="360"/>
+      </w:pPr>
+      <w:rPr>
+        <w:rFonts w:ascii="Courier New" w:hAnsi="Courier New" w:cs="Courier New" w:hint="default"/>
+      </w:rPr>
+    </w:lvl>
+    <w:lvl w:ilvl="2" w:tplc="04160005" w:tentative="1">
+      <w:start w:val="1"/>
+      <w:numFmt w:val="bullet"/>
+      <w:lvlText w:val=""/>
+      <w:lvlJc w:val="left"/>
+      <w:pPr>
+        <w:ind w:left="2160" w:hanging="360"/>
+      </w:pPr>
+      <w:rPr>
+        <w:rFonts w:ascii="Wingdings" w:hAnsi="Wingdings" w:hint="default"/>
+      </w:rPr>
+    </w:lvl>
+    <w:lvl w:ilvl="3" w:tplc="04160001" w:tentative="1">
+      <w:start w:val="1"/>
+      <w:numFmt w:val="bullet"/>
+      <w:lvlText w:val=""/>
+      <w:lvlJc w:val="left"/>
+      <w:pPr>
+        <w:ind w:left="2880" w:hanging="360"/>
+      </w:pPr>
+      <w:rPr>
+        <w:rFonts w:ascii="Symbol" w:hAnsi="Symbol" w:hint="default"/>
+      </w:rPr>
+    </w:lvl>
+    <w:lvl w:ilvl="4" w:tplc="04160003" w:tentative="1">
+      <w:start w:val="1"/>
+      <w:numFmt w:val="bullet"/>
+      <w:lvlText w:val="o"/>
+      <w:lvlJc w:val="left"/>
+      <w:pPr>
+        <w:ind w:left="3600" w:hanging="360"/>
+      </w:pPr>
+      <w:rPr>
+        <w:rFonts w:ascii="Courier New" w:hAnsi="Courier New" w:cs="Courier New" w:hint="default"/>
+      </w:rPr>
+    </w:lvl>
+    <w:lvl w:ilvl="5" w:tplc="04160005" w:tentative="1">
+      <w:start w:val="1"/>
+      <w:numFmt w:val="bullet"/>
+      <w:lvlText w:val=""/>
+      <w:lvlJc w:val="left"/>
+      <w:pPr>
+        <w:ind w:left="4320" w:hanging="360"/>
+      </w:pPr>
+      <w:rPr>
+        <w:rFonts w:ascii="Wingdings" w:hAnsi="Wingdings" w:hint="default"/>
+      </w:rPr>
+    </w:lvl>
+    <w:lvl w:ilvl="6" w:tplc="04160001" w:tentative="1">
+      <w:start w:val="1"/>
+      <w:numFmt w:val="bullet"/>
+      <w:lvlText w:val=""/>
+      <w:lvlJc w:val="left"/>
+      <w:pPr>
+        <w:ind w:left="5040" w:hanging="360"/>
+      </w:pPr>
+      <w:rPr>
+        <w:rFonts w:ascii="Symbol" w:hAnsi="Symbol" w:hint="default"/>
+      </w:rPr>
+    </w:lvl>
+    <w:lvl w:ilvl="7" w:tplc="04160003" w:tentative="1">
+      <w:start w:val="1"/>
+      <w:numFmt w:val="bullet"/>
+      <w:lvlText w:val="o"/>
+      <w:lvlJc w:val="left"/>
+      <w:pPr>
+        <w:ind w:left="5760" w:hanging="360"/>
+      </w:pPr>
+      <w:rPr>
+        <w:rFonts w:ascii="Courier New" w:hAnsi="Courier New" w:cs="Courier New" w:hint="default"/>
+      </w:rPr>
+    </w:lvl>
+    <w:lvl w:ilvl="8" w:tplc="04160005" w:tentative="1">
+      <w:start w:val="1"/>
+      <w:numFmt w:val="bullet"/>
+      <w:lvlText w:val=""/>
+      <w:lvlJc w:val="left"/>
+      <w:pPr>
+        <w:ind w:left="6480" w:hanging="360"/>
+      </w:pPr>
+      <w:rPr>
+        <w:rFonts w:ascii="Wingdings" w:hAnsi="Wingdings" w:hint="default"/>
+      </w:rPr>
+    </w:lvl>
+  </w:abstractNum>
+  <w:abstractNum w:abstractNumId="6" w15:restartNumberingAfterBreak="0">
     <w:nsid w:val="3FCE05EF"/>
     <w:multiLevelType w:val="hybridMultilevel"/>
     <w:tmpl w:val="BEEA9D84"/>
@@ -2711,7 +3686,7 @@
       </w:rPr>
     </w:lvl>
   </w:abstractNum>
-  <w:abstractNum w:abstractNumId="6" w15:restartNumberingAfterBreak="0">
+  <w:abstractNum w:abstractNumId="7" w15:restartNumberingAfterBreak="0">
     <w:nsid w:val="4AB84090"/>
     <w:multiLevelType w:val="hybridMultilevel"/>
     <w:tmpl w:val="316EAB4E"/>
@@ -2824,7 +3799,7 @@
       </w:rPr>
     </w:lvl>
   </w:abstractNum>
-  <w:abstractNum w:abstractNumId="7" w15:restartNumberingAfterBreak="0">
+  <w:abstractNum w:abstractNumId="8" w15:restartNumberingAfterBreak="0">
     <w:nsid w:val="512131C7"/>
     <w:multiLevelType w:val="hybridMultilevel"/>
     <w:tmpl w:val="F242842C"/>
@@ -2913,7 +3888,7 @@
       </w:pPr>
     </w:lvl>
   </w:abstractNum>
-  <w:abstractNum w:abstractNumId="8" w15:restartNumberingAfterBreak="0">
+  <w:abstractNum w:abstractNumId="9" w15:restartNumberingAfterBreak="0">
     <w:nsid w:val="556E3013"/>
     <w:multiLevelType w:val="hybridMultilevel"/>
     <w:tmpl w:val="F0882E3E"/>
@@ -3026,32 +4001,151 @@
       </w:rPr>
     </w:lvl>
   </w:abstractNum>
-  <w:num w:numId="1">
+  <w:abstractNum w:abstractNumId="10" w15:restartNumberingAfterBreak="0">
+    <w:nsid w:val="74552A47"/>
+    <w:multiLevelType w:val="hybridMultilevel"/>
+    <w:tmpl w:val="1FE62A1E"/>
+    <w:lvl w:ilvl="0" w:tplc="04160001">
+      <w:start w:val="1"/>
+      <w:numFmt w:val="bullet"/>
+      <w:lvlText w:val=""/>
+      <w:lvlJc w:val="left"/>
+      <w:pPr>
+        <w:ind w:left="720" w:hanging="360"/>
+      </w:pPr>
+      <w:rPr>
+        <w:rFonts w:ascii="Symbol" w:hAnsi="Symbol" w:hint="default"/>
+      </w:rPr>
+    </w:lvl>
+    <w:lvl w:ilvl="1" w:tplc="04160003">
+      <w:start w:val="1"/>
+      <w:numFmt w:val="bullet"/>
+      <w:lvlText w:val="o"/>
+      <w:lvlJc w:val="left"/>
+      <w:pPr>
+        <w:ind w:left="1440" w:hanging="360"/>
+      </w:pPr>
+      <w:rPr>
+        <w:rFonts w:ascii="Courier New" w:hAnsi="Courier New" w:cs="Courier New" w:hint="default"/>
+      </w:rPr>
+    </w:lvl>
+    <w:lvl w:ilvl="2" w:tplc="04160005" w:tentative="1">
+      <w:start w:val="1"/>
+      <w:numFmt w:val="bullet"/>
+      <w:lvlText w:val=""/>
+      <w:lvlJc w:val="left"/>
+      <w:pPr>
+        <w:ind w:left="2160" w:hanging="360"/>
+      </w:pPr>
+      <w:rPr>
+        <w:rFonts w:ascii="Wingdings" w:hAnsi="Wingdings" w:hint="default"/>
+      </w:rPr>
+    </w:lvl>
+    <w:lvl w:ilvl="3" w:tplc="04160001" w:tentative="1">
+      <w:start w:val="1"/>
+      <w:numFmt w:val="bullet"/>
+      <w:lvlText w:val=""/>
+      <w:lvlJc w:val="left"/>
+      <w:pPr>
+        <w:ind w:left="2880" w:hanging="360"/>
+      </w:pPr>
+      <w:rPr>
+        <w:rFonts w:ascii="Symbol" w:hAnsi="Symbol" w:hint="default"/>
+      </w:rPr>
+    </w:lvl>
+    <w:lvl w:ilvl="4" w:tplc="04160003" w:tentative="1">
+      <w:start w:val="1"/>
+      <w:numFmt w:val="bullet"/>
+      <w:lvlText w:val="o"/>
+      <w:lvlJc w:val="left"/>
+      <w:pPr>
+        <w:ind w:left="3600" w:hanging="360"/>
+      </w:pPr>
+      <w:rPr>
+        <w:rFonts w:ascii="Courier New" w:hAnsi="Courier New" w:cs="Courier New" w:hint="default"/>
+      </w:rPr>
+    </w:lvl>
+    <w:lvl w:ilvl="5" w:tplc="04160005" w:tentative="1">
+      <w:start w:val="1"/>
+      <w:numFmt w:val="bullet"/>
+      <w:lvlText w:val=""/>
+      <w:lvlJc w:val="left"/>
+      <w:pPr>
+        <w:ind w:left="4320" w:hanging="360"/>
+      </w:pPr>
+      <w:rPr>
+        <w:rFonts w:ascii="Wingdings" w:hAnsi="Wingdings" w:hint="default"/>
+      </w:rPr>
+    </w:lvl>
+    <w:lvl w:ilvl="6" w:tplc="04160001" w:tentative="1">
+      <w:start w:val="1"/>
+      <w:numFmt w:val="bullet"/>
+      <w:lvlText w:val=""/>
+      <w:lvlJc w:val="left"/>
+      <w:pPr>
+        <w:ind w:left="5040" w:hanging="360"/>
+      </w:pPr>
+      <w:rPr>
+        <w:rFonts w:ascii="Symbol" w:hAnsi="Symbol" w:hint="default"/>
+      </w:rPr>
+    </w:lvl>
+    <w:lvl w:ilvl="7" w:tplc="04160003" w:tentative="1">
+      <w:start w:val="1"/>
+      <w:numFmt w:val="bullet"/>
+      <w:lvlText w:val="o"/>
+      <w:lvlJc w:val="left"/>
+      <w:pPr>
+        <w:ind w:left="5760" w:hanging="360"/>
+      </w:pPr>
+      <w:rPr>
+        <w:rFonts w:ascii="Courier New" w:hAnsi="Courier New" w:cs="Courier New" w:hint="default"/>
+      </w:rPr>
+    </w:lvl>
+    <w:lvl w:ilvl="8" w:tplc="04160005" w:tentative="1">
+      <w:start w:val="1"/>
+      <w:numFmt w:val="bullet"/>
+      <w:lvlText w:val=""/>
+      <w:lvlJc w:val="left"/>
+      <w:pPr>
+        <w:ind w:left="6480" w:hanging="360"/>
+      </w:pPr>
+      <w:rPr>
+        <w:rFonts w:ascii="Wingdings" w:hAnsi="Wingdings" w:hint="default"/>
+      </w:rPr>
+    </w:lvl>
+  </w:abstractNum>
+  <w:num w:numId="1" w16cid:durableId="1045524427">
+    <w:abstractNumId w:val="8"/>
+  </w:num>
+  <w:num w:numId="2" w16cid:durableId="853808646">
+    <w:abstractNumId w:val="2"/>
+  </w:num>
+  <w:num w:numId="3" w16cid:durableId="757212622">
+    <w:abstractNumId w:val="9"/>
+  </w:num>
+  <w:num w:numId="4" w16cid:durableId="2048866477">
+    <w:abstractNumId w:val="1"/>
+  </w:num>
+  <w:num w:numId="5" w16cid:durableId="2065910614">
+    <w:abstractNumId w:val="3"/>
+  </w:num>
+  <w:num w:numId="6" w16cid:durableId="789936104">
     <w:abstractNumId w:val="7"/>
   </w:num>
-  <w:num w:numId="2">
-    <w:abstractNumId w:val="2"/>
+  <w:num w:numId="7" w16cid:durableId="1847207253">
+    <w:abstractNumId w:val="0"/>
   </w:num>
-  <w:num w:numId="3">
-    <w:abstractNumId w:val="8"/>
+  <w:num w:numId="8" w16cid:durableId="1462308698">
+    <w:abstractNumId w:val="4"/>
   </w:num>
-  <w:num w:numId="4">
-    <w:abstractNumId w:val="1"/>
-  </w:num>
-  <w:num w:numId="5">
-    <w:abstractNumId w:val="3"/>
-  </w:num>
-  <w:num w:numId="6">
+  <w:num w:numId="9" w16cid:durableId="2052681414">
     <w:abstractNumId w:val="6"/>
   </w:num>
-  <w:num w:numId="7">
-    <w:abstractNumId w:val="0"/>
+  <w:num w:numId="10" w16cid:durableId="1568149545">
+    <w:abstractNumId w:val="5"/>
   </w:num>
-  <w:num w:numId="8">
-    <w:abstractNumId w:val="4"/>
-  </w:num>
-  <w:num w:numId="9">
-    <w:abstractNumId w:val="5"/>
+  <w:num w:numId="11" w16cid:durableId="409498534">
+    <w:abstractNumId w:val="10"/>
   </w:num>
 </w:numbering>
 </file>

</xml_diff>